<commit_message>
changed(a little bit) personal description
</commit_message>
<xml_diff>
--- a/src/EN.docx
+++ b/src/EN.docx
@@ -246,7 +246,23 @@
           <w:sz w:val="24"/>
           <w:lang w:val="en-US"/>
         </w:rPr>
-        <w:t>. I live in Petrozavodsk, Karelia Republic. I am on 11th grade in school now.</w:t>
+        <w:t xml:space="preserve">. I live in Petrozavodsk, Karelia Republic. I </w:t>
+      </w:r>
+      <w:r>
+        <w:rPr>
+          <w:rFonts w:ascii="Times New Roman" w:hAnsi="Times New Roman" w:cs="Times New Roman"/>
+          <w:sz w:val="24"/>
+          <w:lang w:val="en-US"/>
+        </w:rPr>
+        <w:t>finished 11 grades in school</w:t>
+      </w:r>
+      <w:r>
+        <w:rPr>
+          <w:rFonts w:ascii="Times New Roman" w:hAnsi="Times New Roman" w:cs="Times New Roman"/>
+          <w:sz w:val="24"/>
+          <w:lang w:val="en-US"/>
+        </w:rPr>
+        <w:t>.</w:t>
       </w:r>
     </w:p>
     <w:p>
@@ -265,7 +281,17 @@
           <w:sz w:val="24"/>
           <w:lang w:val="en-US"/>
         </w:rPr>
-        <w:t>I've</w:t>
+        <w:t>I'</w:t>
+      </w:r>
+      <w:bookmarkStart w:id="0" w:name="_GoBack"/>
+      <w:bookmarkEnd w:id="0"/>
+      <w:r>
+        <w:rPr>
+          <w:rFonts w:ascii="Times New Roman" w:hAnsi="Times New Roman" w:cs="Times New Roman"/>
+          <w:sz w:val="24"/>
+          <w:lang w:val="en-US"/>
+        </w:rPr>
+        <w:t>ve</w:t>
       </w:r>
       <w:proofErr w:type="gramEnd"/>
       <w:r>
@@ -1242,15 +1268,7 @@
           <w:szCs w:val="24"/>
           <w:lang w:val="en-US"/>
         </w:rPr>
-        <w:t>Languages</w:t>
-      </w:r>
-      <w:r>
-        <w:rPr>
-          <w:rFonts w:ascii="Times New Roman" w:hAnsi="Times New Roman" w:cs="Times New Roman"/>
-          <w:szCs w:val="24"/>
-          <w:lang w:val="en-US"/>
-        </w:rPr>
-        <w:t>:</w:t>
+        <w:t>Languages:</w:t>
       </w:r>
     </w:p>
     <w:p>
@@ -1502,8 +1520,6 @@
         </w:rPr>
         <w:t>Learn new things</w:t>
       </w:r>
-      <w:bookmarkStart w:id="0" w:name="_GoBack"/>
-      <w:bookmarkEnd w:id="0"/>
     </w:p>
     <w:p/>
     <w:sectPr>
@@ -1518,7 +1534,7 @@
 
 <file path=word/numbering.xml><?xml version="1.0" encoding="utf-8"?>
 <w:numbering xmlns:wpc="http://schemas.microsoft.com/office/word/2010/wordprocessingCanvas" xmlns:mc="http://schemas.openxmlformats.org/markup-compatibility/2006" xmlns:o="urn:schemas-microsoft-com:office:office" xmlns:r="http://schemas.openxmlformats.org/officeDocument/2006/relationships" xmlns:m="http://schemas.openxmlformats.org/officeDocument/2006/math" xmlns:v="urn:schemas-microsoft-com:vml" xmlns:wp14="http://schemas.microsoft.com/office/word/2010/wordprocessingDrawing" xmlns:wp="http://schemas.openxmlformats.org/drawingml/2006/wordprocessingDrawing" xmlns:w10="urn:schemas-microsoft-com:office:word" xmlns:w="http://schemas.openxmlformats.org/wordprocessingml/2006/main" xmlns:w14="http://schemas.microsoft.com/office/word/2010/wordml" xmlns:w15="http://schemas.microsoft.com/office/word/2012/wordml" xmlns:wpg="http://schemas.microsoft.com/office/word/2010/wordprocessingGroup" xmlns:wpi="http://schemas.microsoft.com/office/word/2010/wordprocessingInk" xmlns:wne="http://schemas.microsoft.com/office/word/2006/wordml" xmlns:wps="http://schemas.microsoft.com/office/word/2010/wordprocessingShape" mc:Ignorable="w14 w15 wp14">
-  <w:abstractNum w:abstractNumId="0">
+  <w:abstractNum w:abstractNumId="0" w15:restartNumberingAfterBreak="0">
     <w:nsid w:val="2AB50FBF"/>
     <w:multiLevelType w:val="hybridMultilevel"/>
     <w:tmpl w:val="48065B68"/>
@@ -1632,7 +1648,7 @@
       </w:rPr>
     </w:lvl>
   </w:abstractNum>
-  <w:abstractNum w:abstractNumId="1">
+  <w:abstractNum w:abstractNumId="1" w15:restartNumberingAfterBreak="0">
     <w:nsid w:val="4F664AD1"/>
     <w:multiLevelType w:val="hybridMultilevel"/>
     <w:tmpl w:val="ED603FEA"/>

</xml_diff>

<commit_message>
resume have been changed a little
</commit_message>
<xml_diff>
--- a/src/EN.docx
+++ b/src/EN.docx
@@ -101,6 +101,38 @@
           <w:lang w:val="en-US"/>
         </w:rPr>
       </w:pPr>
+      <w:hyperlink r:id="rId5" w:history="1">
+        <w:proofErr w:type="gramStart"/>
+        <w:r>
+          <w:rPr>
+            <w:rStyle w:val="a5"/>
+            <w:rFonts w:ascii="Times New Roman" w:hAnsi="Times New Roman" w:cs="Times New Roman"/>
+            <w:sz w:val="28"/>
+            <w:szCs w:val="28"/>
+            <w:u w:val="none"/>
+            <w:lang w:val="en-US"/>
+          </w:rPr>
+          <w:t>portfolio</w:t>
+        </w:r>
+        <w:proofErr w:type="gramEnd"/>
+      </w:hyperlink>
+      <w:r>
+        <w:rPr>
+          <w:rFonts w:ascii="Times New Roman" w:hAnsi="Times New Roman" w:cs="Times New Roman"/>
+          <w:sz w:val="28"/>
+          <w:szCs w:val="28"/>
+          <w:lang w:val="en-US"/>
+        </w:rPr>
+        <w:t xml:space="preserve"> </w:t>
+      </w:r>
+      <w:r>
+        <w:rPr>
+          <w:rFonts w:ascii="Times New Roman" w:hAnsi="Times New Roman" w:cs="Times New Roman"/>
+          <w:sz w:val="28"/>
+          <w:szCs w:val="28"/>
+        </w:rPr>
+        <w:t>⸱</w:t>
+      </w:r>
       <w:r>
         <w:rPr>
           <w:rFonts w:ascii="Times New Roman" w:hAnsi="Times New Roman" w:cs="Times New Roman"/>
@@ -109,17 +141,31 @@
           <w:shd w:val="clear" w:color="auto" w:fill="FFFFFF"/>
           <w:lang w:val="en-US"/>
         </w:rPr>
-        <w:t>zaharov.danil.job@gmail.com</w:t>
-      </w:r>
-      <w:r>
-        <w:rPr>
-          <w:rFonts w:ascii="Times New Roman" w:hAnsi="Times New Roman" w:cs="Times New Roman"/>
-          <w:sz w:val="28"/>
-          <w:szCs w:val="28"/>
-          <w:lang w:val="en-US"/>
-        </w:rPr>
         <w:t xml:space="preserve"> </w:t>
       </w:r>
+      <w:hyperlink r:id="rId6" w:history="1">
+        <w:r>
+          <w:rPr>
+            <w:rStyle w:val="a5"/>
+            <w:rFonts w:ascii="Times New Roman" w:hAnsi="Times New Roman" w:cs="Times New Roman"/>
+            <w:sz w:val="28"/>
+            <w:szCs w:val="28"/>
+            <w:u w:val="none"/>
+            <w:shd w:val="clear" w:color="auto" w:fill="FFFFFF"/>
+            <w:lang w:val="en-US"/>
+          </w:rPr>
+          <w:t>email</w:t>
+        </w:r>
+      </w:hyperlink>
+      <w:r>
+        <w:rPr>
+          <w:rFonts w:ascii="Times New Roman" w:hAnsi="Times New Roman" w:cs="Times New Roman"/>
+          <w:sz w:val="28"/>
+          <w:szCs w:val="28"/>
+          <w:lang w:val="en-US"/>
+        </w:rPr>
+        <w:t xml:space="preserve"> </w:t>
+      </w:r>
       <w:r>
         <w:rPr>
           <w:rFonts w:ascii="Times New Roman" w:hAnsi="Times New Roman" w:cs="Times New Roman"/>
@@ -135,28 +181,23 @@
           <w:szCs w:val="28"/>
           <w:lang w:val="en-US"/>
         </w:rPr>
-        <w:t xml:space="preserve"> github.com/</w:t>
-      </w:r>
-      <w:proofErr w:type="spellStart"/>
-      <w:r>
-        <w:rPr>
-          <w:rFonts w:ascii="Times New Roman" w:hAnsi="Times New Roman" w:cs="Times New Roman"/>
-          <w:sz w:val="28"/>
-          <w:szCs w:val="28"/>
-          <w:lang w:val="en-US"/>
-        </w:rPr>
-        <w:t>MGlower</w:t>
-      </w:r>
-      <w:proofErr w:type="spellEnd"/>
-      <w:r>
-        <w:rPr>
-          <w:rFonts w:ascii="Times New Roman" w:hAnsi="Times New Roman" w:cs="Times New Roman"/>
-          <w:sz w:val="28"/>
-          <w:szCs w:val="28"/>
-          <w:lang w:val="en-US"/>
-        </w:rPr>
-        <w:t>-RU</w:t>
-      </w:r>
+        <w:t xml:space="preserve"> </w:t>
+      </w:r>
+      <w:hyperlink r:id="rId7" w:history="1">
+        <w:proofErr w:type="spellStart"/>
+        <w:r>
+          <w:rPr>
+            <w:rStyle w:val="a5"/>
+            <w:rFonts w:ascii="Times New Roman" w:hAnsi="Times New Roman" w:cs="Times New Roman"/>
+            <w:sz w:val="28"/>
+            <w:szCs w:val="28"/>
+            <w:u w:val="none"/>
+            <w:lang w:val="en-US"/>
+          </w:rPr>
+          <w:t>github</w:t>
+        </w:r>
+        <w:proofErr w:type="spellEnd"/>
+      </w:hyperlink>
     </w:p>
     <w:p>
       <w:pPr>
@@ -233,7 +274,7 @@
           <w:szCs w:val="28"/>
           <w:lang w:val="en-US"/>
         </w:rPr>
-        <w:t xml:space="preserve"> and I am 19 old. I live in Russia.</w:t>
+        <w:t>. I live in Russia.</w:t>
       </w:r>
     </w:p>
     <w:p>
@@ -255,25 +296,47 @@
           <w:szCs w:val="28"/>
           <w:lang w:val="en-US"/>
         </w:rPr>
-        <w:t>My first experience in programming</w:t>
-      </w:r>
-      <w:r>
-        <w:rPr>
-          <w:rFonts w:ascii="Times New Roman" w:hAnsi="Times New Roman" w:cs="Times New Roman"/>
-          <w:sz w:val="28"/>
-          <w:szCs w:val="28"/>
-          <w:lang w:val="en-US"/>
-        </w:rPr>
-        <w:t xml:space="preserve"> was on Python but </w:t>
-      </w:r>
-      <w:r>
-        <w:rPr>
-          <w:rFonts w:ascii="Times New Roman" w:hAnsi="Times New Roman" w:cs="Times New Roman"/>
-          <w:sz w:val="28"/>
-          <w:szCs w:val="28"/>
-          <w:lang w:val="en-US"/>
-        </w:rPr>
-        <w:t xml:space="preserve">after the 5 months of </w:t>
+        <w:t xml:space="preserve">My working stack is </w:t>
+      </w:r>
+      <w:proofErr w:type="spellStart"/>
+      <w:r>
+        <w:rPr>
+          <w:rFonts w:ascii="Times New Roman" w:hAnsi="Times New Roman" w:cs="Times New Roman"/>
+          <w:sz w:val="28"/>
+          <w:szCs w:val="28"/>
+          <w:lang w:val="en-US"/>
+        </w:rPr>
+        <w:t>NextJS</w:t>
+      </w:r>
+      <w:proofErr w:type="spellEnd"/>
+      <w:r>
+        <w:rPr>
+          <w:rFonts w:ascii="Times New Roman" w:hAnsi="Times New Roman" w:cs="Times New Roman"/>
+          <w:sz w:val="28"/>
+          <w:szCs w:val="28"/>
+          <w:lang w:val="en-US"/>
+        </w:rPr>
+        <w:t>, Typescript, Redux (</w:t>
+      </w:r>
+      <w:proofErr w:type="spellStart"/>
+      <w:r>
+        <w:rPr>
+          <w:rFonts w:ascii="Times New Roman" w:hAnsi="Times New Roman" w:cs="Times New Roman"/>
+          <w:sz w:val="28"/>
+          <w:szCs w:val="28"/>
+          <w:lang w:val="en-US"/>
+        </w:rPr>
+        <w:t>thunk</w:t>
+      </w:r>
+      <w:proofErr w:type="spellEnd"/>
+      <w:r>
+        <w:rPr>
+          <w:rFonts w:ascii="Times New Roman" w:hAnsi="Times New Roman" w:cs="Times New Roman"/>
+          <w:sz w:val="28"/>
+          <w:szCs w:val="28"/>
+          <w:lang w:val="en-US"/>
+        </w:rPr>
+        <w:t xml:space="preserve">, toolkit, react-redux), Firebase, Jest and I am open to learn more technologies regardless of profession. </w:t>
       </w:r>
       <w:proofErr w:type="gramStart"/>
       <w:r>
@@ -283,7 +346,7 @@
           <w:szCs w:val="28"/>
           <w:lang w:val="en-US"/>
         </w:rPr>
-        <w:t>coding</w:t>
+        <w:t>Also</w:t>
       </w:r>
       <w:proofErr w:type="gramEnd"/>
       <w:r>
@@ -293,220 +356,8 @@
           <w:szCs w:val="28"/>
           <w:lang w:val="en-US"/>
         </w:rPr>
-        <w:t xml:space="preserve"> I have learned</w:t>
-      </w:r>
-      <w:r>
-        <w:rPr>
-          <w:rFonts w:ascii="Times New Roman" w:hAnsi="Times New Roman" w:cs="Times New Roman"/>
-          <w:sz w:val="28"/>
-          <w:szCs w:val="28"/>
-          <w:lang w:val="en-US"/>
-        </w:rPr>
-        <w:t xml:space="preserve"> about web</w:t>
-      </w:r>
-      <w:r>
-        <w:rPr>
-          <w:rFonts w:ascii="Times New Roman" w:hAnsi="Times New Roman" w:cs="Times New Roman"/>
-          <w:sz w:val="28"/>
-          <w:szCs w:val="28"/>
-          <w:lang w:val="en-US"/>
-        </w:rPr>
-        <w:t xml:space="preserve"> programming</w:t>
-      </w:r>
-      <w:r>
-        <w:rPr>
-          <w:rFonts w:ascii="Times New Roman" w:hAnsi="Times New Roman" w:cs="Times New Roman"/>
-          <w:sz w:val="28"/>
-          <w:szCs w:val="28"/>
-          <w:lang w:val="en-US"/>
-        </w:rPr>
-        <w:t xml:space="preserve"> and decided to try</w:t>
-      </w:r>
-      <w:r>
-        <w:rPr>
-          <w:rFonts w:ascii="Times New Roman" w:hAnsi="Times New Roman" w:cs="Times New Roman"/>
-          <w:sz w:val="28"/>
-          <w:szCs w:val="28"/>
-          <w:lang w:val="en-US"/>
-        </w:rPr>
-        <w:t xml:space="preserve"> </w:t>
-      </w:r>
-      <w:r>
-        <w:rPr>
-          <w:rFonts w:ascii="Times New Roman" w:hAnsi="Times New Roman" w:cs="Times New Roman"/>
-          <w:sz w:val="28"/>
-          <w:szCs w:val="28"/>
-          <w:lang w:val="en-US"/>
-        </w:rPr>
-        <w:t>it</w:t>
-      </w:r>
-      <w:r>
-        <w:rPr>
-          <w:rFonts w:ascii="Times New Roman" w:hAnsi="Times New Roman" w:cs="Times New Roman"/>
-          <w:sz w:val="28"/>
-          <w:szCs w:val="28"/>
-          <w:lang w:val="en-US"/>
-        </w:rPr>
-        <w:t xml:space="preserve">. I studied on such resources as MDN, </w:t>
-      </w:r>
-      <w:proofErr w:type="spellStart"/>
-      <w:r>
-        <w:rPr>
-          <w:rFonts w:ascii="Times New Roman" w:hAnsi="Times New Roman" w:cs="Times New Roman"/>
-          <w:sz w:val="28"/>
-          <w:szCs w:val="28"/>
-          <w:lang w:val="en-US"/>
-        </w:rPr>
-        <w:t>leetCode</w:t>
-      </w:r>
-      <w:proofErr w:type="spellEnd"/>
-      <w:r>
-        <w:rPr>
-          <w:rFonts w:ascii="Times New Roman" w:hAnsi="Times New Roman" w:cs="Times New Roman"/>
-          <w:sz w:val="28"/>
-          <w:szCs w:val="28"/>
-          <w:lang w:val="en-US"/>
-        </w:rPr>
-        <w:t xml:space="preserve">, </w:t>
-      </w:r>
-      <w:proofErr w:type="spellStart"/>
-      <w:r>
-        <w:rPr>
-          <w:rFonts w:ascii="Times New Roman" w:hAnsi="Times New Roman" w:cs="Times New Roman"/>
-          <w:sz w:val="28"/>
-          <w:szCs w:val="28"/>
-          <w:lang w:val="en-US"/>
-        </w:rPr>
-        <w:t>cssBattle</w:t>
-      </w:r>
-      <w:proofErr w:type="spellEnd"/>
-      <w:r>
-        <w:rPr>
-          <w:rFonts w:ascii="Times New Roman" w:hAnsi="Times New Roman" w:cs="Times New Roman"/>
-          <w:sz w:val="28"/>
-          <w:szCs w:val="28"/>
-          <w:lang w:val="en-US"/>
-        </w:rPr>
-        <w:t xml:space="preserve"> and through documentations. </w:t>
-      </w:r>
-      <w:proofErr w:type="spellStart"/>
-      <w:r>
-        <w:rPr>
-          <w:rFonts w:ascii="Times New Roman" w:hAnsi="Times New Roman" w:cs="Times New Roman"/>
-          <w:sz w:val="28"/>
-          <w:szCs w:val="28"/>
-        </w:rPr>
-        <w:t>My</w:t>
-      </w:r>
-      <w:proofErr w:type="spellEnd"/>
-      <w:r>
-        <w:rPr>
-          <w:rFonts w:ascii="Times New Roman" w:hAnsi="Times New Roman" w:cs="Times New Roman"/>
-          <w:sz w:val="28"/>
-          <w:szCs w:val="28"/>
-        </w:rPr>
-        <w:t xml:space="preserve"> </w:t>
-      </w:r>
-      <w:proofErr w:type="spellStart"/>
-      <w:r>
-        <w:rPr>
-          <w:rFonts w:ascii="Times New Roman" w:hAnsi="Times New Roman" w:cs="Times New Roman"/>
-          <w:sz w:val="28"/>
-          <w:szCs w:val="28"/>
-        </w:rPr>
-        <w:t>favorite</w:t>
-      </w:r>
-      <w:proofErr w:type="spellEnd"/>
-      <w:r>
-        <w:rPr>
-          <w:rFonts w:ascii="Times New Roman" w:hAnsi="Times New Roman" w:cs="Times New Roman"/>
-          <w:sz w:val="28"/>
-          <w:szCs w:val="28"/>
-        </w:rPr>
-        <w:t xml:space="preserve"> </w:t>
-      </w:r>
-      <w:proofErr w:type="spellStart"/>
-      <w:r>
-        <w:rPr>
-          <w:rFonts w:ascii="Times New Roman" w:hAnsi="Times New Roman" w:cs="Times New Roman"/>
-          <w:sz w:val="28"/>
-          <w:szCs w:val="28"/>
-        </w:rPr>
-        <w:t>framework</w:t>
-      </w:r>
-      <w:proofErr w:type="spellEnd"/>
-      <w:r>
-        <w:rPr>
-          <w:rFonts w:ascii="Times New Roman" w:hAnsi="Times New Roman" w:cs="Times New Roman"/>
-          <w:sz w:val="28"/>
-          <w:szCs w:val="28"/>
-        </w:rPr>
-        <w:t xml:space="preserve"> </w:t>
-      </w:r>
-      <w:proofErr w:type="spellStart"/>
-      <w:r>
-        <w:rPr>
-          <w:rFonts w:ascii="Times New Roman" w:hAnsi="Times New Roman" w:cs="Times New Roman"/>
-          <w:sz w:val="28"/>
-          <w:szCs w:val="28"/>
-        </w:rPr>
-        <w:t>is</w:t>
-      </w:r>
-      <w:proofErr w:type="spellEnd"/>
-      <w:r>
-        <w:rPr>
-          <w:rFonts w:ascii="Times New Roman" w:hAnsi="Times New Roman" w:cs="Times New Roman"/>
-          <w:sz w:val="28"/>
-          <w:szCs w:val="28"/>
-        </w:rPr>
-        <w:t xml:space="preserve"> </w:t>
-      </w:r>
-      <w:proofErr w:type="spellStart"/>
-      <w:r>
-        <w:rPr>
-          <w:rFonts w:ascii="Times New Roman" w:hAnsi="Times New Roman" w:cs="Times New Roman"/>
-          <w:sz w:val="28"/>
-          <w:szCs w:val="28"/>
-        </w:rPr>
-        <w:t>React</w:t>
-      </w:r>
-      <w:proofErr w:type="spellEnd"/>
-      <w:r>
-        <w:rPr>
-          <w:rFonts w:ascii="Times New Roman" w:hAnsi="Times New Roman" w:cs="Times New Roman"/>
-          <w:sz w:val="28"/>
-          <w:szCs w:val="28"/>
-        </w:rPr>
-        <w:t xml:space="preserve"> </w:t>
-      </w:r>
-      <w:proofErr w:type="spellStart"/>
-      <w:r>
-        <w:rPr>
-          <w:rFonts w:ascii="Times New Roman" w:hAnsi="Times New Roman" w:cs="Times New Roman"/>
-          <w:sz w:val="28"/>
-          <w:szCs w:val="28"/>
-        </w:rPr>
-        <w:t>with</w:t>
-      </w:r>
-      <w:proofErr w:type="spellEnd"/>
-      <w:r>
-        <w:rPr>
-          <w:rFonts w:ascii="Times New Roman" w:hAnsi="Times New Roman" w:cs="Times New Roman"/>
-          <w:sz w:val="28"/>
-          <w:szCs w:val="28"/>
-        </w:rPr>
-        <w:t xml:space="preserve"> </w:t>
-      </w:r>
-      <w:proofErr w:type="spellStart"/>
-      <w:r>
-        <w:rPr>
-          <w:rFonts w:ascii="Times New Roman" w:hAnsi="Times New Roman" w:cs="Times New Roman"/>
-          <w:sz w:val="28"/>
-          <w:szCs w:val="28"/>
-        </w:rPr>
-        <w:t>NextJS</w:t>
-      </w:r>
-      <w:proofErr w:type="spellEnd"/>
+        <w:t xml:space="preserve"> I am excited to exchange knowledge and experience with other developers, solving hard problems and work as a team player</w:t>
+      </w:r>
       <w:r>
         <w:rPr>
           <w:rFonts w:ascii="Times New Roman" w:hAnsi="Times New Roman" w:cs="Times New Roman"/>
@@ -516,6 +367,30 @@
         </w:rPr>
         <w:t>.</w:t>
       </w:r>
+    </w:p>
+    <w:p>
+      <w:pPr>
+        <w:spacing w:after="0" w:line="360" w:lineRule="auto"/>
+        <w:jc w:val="both"/>
+        <w:rPr>
+          <w:rFonts w:ascii="Times New Roman" w:hAnsi="Times New Roman" w:cs="Times New Roman"/>
+          <w:sz w:val="28"/>
+          <w:szCs w:val="28"/>
+          <w:lang w:val="en-US"/>
+        </w:rPr>
+      </w:pPr>
+      <w:r>
+        <w:rPr>
+          <w:rFonts w:ascii="Times New Roman" w:hAnsi="Times New Roman" w:cs="Times New Roman"/>
+          <w:sz w:val="28"/>
+          <w:szCs w:val="28"/>
+          <w:lang w:val="en-US"/>
+        </w:rPr>
+        <w:tab/>
+        <w:t>I want to go to university for CS degree and see the world by traveling to different countries.</w:t>
+      </w:r>
+      <w:bookmarkStart w:id="0" w:name="_GoBack"/>
+      <w:bookmarkEnd w:id="0"/>
     </w:p>
     <w:p>
       <w:pPr>
@@ -550,10 +425,64 @@
           <w:szCs w:val="28"/>
           <w:lang w:val="en-US"/>
         </w:rPr>
+        <w:t>Expectations</w:t>
+      </w:r>
+    </w:p>
+    <w:p>
+      <w:pPr>
+        <w:spacing w:after="0" w:line="360" w:lineRule="auto"/>
+        <w:rPr>
+          <w:rFonts w:ascii="Times New Roman" w:hAnsi="Times New Roman" w:cs="Times New Roman"/>
+          <w:sz w:val="28"/>
+          <w:szCs w:val="28"/>
+          <w:lang w:val="en-US"/>
+        </w:rPr>
+      </w:pPr>
+      <w:r>
+        <w:rPr>
+          <w:rFonts w:ascii="Times New Roman" w:hAnsi="Times New Roman" w:cs="Times New Roman"/>
+          <w:sz w:val="28"/>
+          <w:szCs w:val="28"/>
+          <w:lang w:val="en-US"/>
+        </w:rPr>
+        <w:t xml:space="preserve">I am looking for </w:t>
+      </w:r>
+    </w:p>
+    <w:p>
+      <w:pPr>
+        <w:spacing w:after="0" w:line="360" w:lineRule="auto"/>
+        <w:jc w:val="center"/>
+        <w:rPr>
+          <w:rFonts w:ascii="Times New Roman" w:hAnsi="Times New Roman" w:cs="Times New Roman"/>
+          <w:b/>
+          <w:sz w:val="28"/>
+          <w:szCs w:val="28"/>
+          <w:lang w:val="en-US"/>
+        </w:rPr>
+      </w:pPr>
+    </w:p>
+    <w:p>
+      <w:pPr>
+        <w:spacing w:after="0" w:line="360" w:lineRule="auto"/>
+        <w:jc w:val="center"/>
+        <w:rPr>
+          <w:rFonts w:ascii="Times New Roman" w:hAnsi="Times New Roman" w:cs="Times New Roman"/>
+          <w:b/>
+          <w:sz w:val="28"/>
+          <w:szCs w:val="28"/>
+          <w:lang w:val="en-US"/>
+        </w:rPr>
+      </w:pPr>
+      <w:r>
+        <w:rPr>
+          <w:rFonts w:ascii="Times New Roman" w:hAnsi="Times New Roman" w:cs="Times New Roman"/>
+          <w:b/>
+          <w:sz w:val="28"/>
+          <w:szCs w:val="28"/>
+          <w:lang w:val="en-US"/>
+        </w:rPr>
         <w:t>Skills</w:t>
       </w:r>
-      <w:bookmarkStart w:id="0" w:name="_GoBack"/>
-      <w:bookmarkEnd w:id="0"/>
     </w:p>
     <w:p>
       <w:pPr>
@@ -735,6 +664,15 @@
           <w:rFonts w:ascii="Times New Roman" w:hAnsi="Times New Roman" w:cs="Times New Roman"/>
           <w:sz w:val="28"/>
           <w:szCs w:val="28"/>
+          <w:lang w:val="en-US"/>
+        </w:rPr>
+        <w:t>s</w:t>
+      </w:r>
+      <w:r>
+        <w:rPr>
+          <w:rFonts w:ascii="Times New Roman" w:hAnsi="Times New Roman" w:cs="Times New Roman"/>
+          <w:sz w:val="28"/>
+          <w:szCs w:val="28"/>
         </w:rPr>
         <w:t>:</w:t>
       </w:r>
@@ -809,7 +747,15 @@
         </w:rPr>
         <w:t xml:space="preserve"> </w:t>
       </w:r>
-      <w:proofErr w:type="spellStart"/>
+      <w:r>
+        <w:rPr>
+          <w:rFonts w:ascii="Times New Roman" w:hAnsi="Times New Roman" w:cs="Times New Roman"/>
+          <w:sz w:val="28"/>
+          <w:szCs w:val="28"/>
+          <w:lang w:val="en-US"/>
+        </w:rPr>
+        <w:t xml:space="preserve">time management, critical thinking, </w:t>
+      </w:r>
       <w:proofErr w:type="gramStart"/>
       <w:r>
         <w:rPr>
@@ -818,9 +764,8 @@
           <w:szCs w:val="28"/>
           <w:lang w:val="en-US"/>
         </w:rPr>
-        <w:t>english</w:t>
-      </w:r>
-      <w:proofErr w:type="spellEnd"/>
+        <w:t>positivity</w:t>
+      </w:r>
       <w:proofErr w:type="gramEnd"/>
       <w:r>
         <w:rPr>
@@ -829,162 +774,8 @@
           <w:szCs w:val="28"/>
           <w:lang w:val="en-US"/>
         </w:rPr>
-        <w:t xml:space="preserve"> B2, time management, critical thinking, positivity.</w:t>
-      </w:r>
-    </w:p>
-    <w:p>
-      <w:pPr>
-        <w:spacing w:after="0" w:line="360" w:lineRule="auto"/>
-        <w:jc w:val="both"/>
-        <w:rPr>
-          <w:rFonts w:ascii="Times New Roman" w:hAnsi="Times New Roman" w:cs="Times New Roman"/>
-          <w:sz w:val="28"/>
-          <w:szCs w:val="28"/>
-          <w:lang w:val="en-US"/>
-        </w:rPr>
-      </w:pPr>
-    </w:p>
-    <w:p>
-      <w:pPr>
-        <w:spacing w:after="0" w:line="360" w:lineRule="auto"/>
-        <w:jc w:val="center"/>
-        <w:rPr>
-          <w:rFonts w:ascii="Times New Roman" w:hAnsi="Times New Roman" w:cs="Times New Roman"/>
-          <w:b/>
-          <w:sz w:val="28"/>
-          <w:szCs w:val="28"/>
-          <w:lang w:val="en-US"/>
-        </w:rPr>
-      </w:pPr>
-      <w:r>
-        <w:rPr>
-          <w:rFonts w:ascii="Times New Roman" w:hAnsi="Times New Roman" w:cs="Times New Roman"/>
-          <w:b/>
-          <w:sz w:val="28"/>
-          <w:szCs w:val="28"/>
-          <w:lang w:val="en-US"/>
-        </w:rPr>
-        <w:t>Hobbies</w:t>
-      </w:r>
-    </w:p>
-    <w:p>
-      <w:pPr>
-        <w:pStyle w:val="a3"/>
-        <w:numPr>
-          <w:ilvl w:val="0"/>
-          <w:numId w:val="4"/>
-        </w:numPr>
-        <w:spacing w:after="0" w:line="360" w:lineRule="auto"/>
-        <w:ind w:left="0" w:firstLine="709"/>
-        <w:jc w:val="both"/>
-        <w:rPr>
-          <w:rFonts w:ascii="Times New Roman" w:hAnsi="Times New Roman" w:cs="Times New Roman"/>
-          <w:sz w:val="28"/>
-          <w:szCs w:val="28"/>
-          <w:lang w:val="en-US"/>
-        </w:rPr>
-      </w:pPr>
-      <w:r>
-        <w:rPr>
-          <w:rFonts w:ascii="Times New Roman" w:hAnsi="Times New Roman" w:cs="Times New Roman"/>
-          <w:sz w:val="28"/>
-          <w:szCs w:val="28"/>
-          <w:lang w:val="en-US"/>
-        </w:rPr>
-        <w:t>Books reading</w:t>
-      </w:r>
-    </w:p>
-    <w:p>
-      <w:pPr>
-        <w:pStyle w:val="a3"/>
-        <w:numPr>
-          <w:ilvl w:val="0"/>
-          <w:numId w:val="4"/>
-        </w:numPr>
-        <w:spacing w:after="0" w:line="360" w:lineRule="auto"/>
-        <w:ind w:left="0" w:firstLine="709"/>
-        <w:jc w:val="both"/>
-        <w:rPr>
-          <w:rFonts w:ascii="Times New Roman" w:hAnsi="Times New Roman" w:cs="Times New Roman"/>
-          <w:sz w:val="28"/>
-          <w:szCs w:val="28"/>
-          <w:lang w:val="en-US"/>
-        </w:rPr>
-      </w:pPr>
-      <w:r>
-        <w:rPr>
-          <w:rFonts w:ascii="Times New Roman" w:hAnsi="Times New Roman" w:cs="Times New Roman"/>
-          <w:sz w:val="28"/>
-          <w:szCs w:val="28"/>
-          <w:lang w:val="en-US"/>
-        </w:rPr>
-        <w:t>Cycling</w:t>
-      </w:r>
-    </w:p>
-    <w:p>
-      <w:pPr>
-        <w:pStyle w:val="a3"/>
-        <w:numPr>
-          <w:ilvl w:val="0"/>
-          <w:numId w:val="4"/>
-        </w:numPr>
-        <w:spacing w:after="0" w:line="360" w:lineRule="auto"/>
-        <w:ind w:left="0" w:firstLine="709"/>
-        <w:jc w:val="both"/>
-        <w:rPr>
-          <w:rFonts w:ascii="Times New Roman" w:hAnsi="Times New Roman" w:cs="Times New Roman"/>
-          <w:sz w:val="28"/>
-          <w:szCs w:val="28"/>
-          <w:lang w:val="en-US"/>
-        </w:rPr>
-      </w:pPr>
-      <w:r>
-        <w:rPr>
-          <w:rFonts w:ascii="Times New Roman" w:hAnsi="Times New Roman" w:cs="Times New Roman"/>
-          <w:sz w:val="28"/>
-          <w:szCs w:val="28"/>
-          <w:lang w:val="en-US"/>
-        </w:rPr>
-        <w:t>Movies/Series watching</w:t>
-      </w:r>
-    </w:p>
-    <w:p>
-      <w:pPr>
-        <w:pStyle w:val="a3"/>
-        <w:numPr>
-          <w:ilvl w:val="0"/>
-          <w:numId w:val="4"/>
-        </w:numPr>
-        <w:spacing w:after="0" w:line="360" w:lineRule="auto"/>
-        <w:ind w:left="0" w:firstLine="709"/>
-        <w:jc w:val="both"/>
-        <w:rPr>
-          <w:rFonts w:ascii="Times New Roman" w:hAnsi="Times New Roman" w:cs="Times New Roman"/>
-          <w:sz w:val="28"/>
-          <w:szCs w:val="28"/>
-          <w:lang w:val="en-US"/>
-        </w:rPr>
-      </w:pPr>
-      <w:r>
-        <w:rPr>
-          <w:rFonts w:ascii="Times New Roman" w:hAnsi="Times New Roman" w:cs="Times New Roman"/>
-          <w:sz w:val="28"/>
-          <w:szCs w:val="28"/>
-          <w:lang w:val="en-US"/>
-        </w:rPr>
-        <w:t>Learn new things</w:t>
-      </w:r>
-    </w:p>
-    <w:p>
-      <w:pPr>
-        <w:spacing w:after="0" w:line="360" w:lineRule="auto"/>
-        <w:ind w:firstLine="709"/>
-        <w:jc w:val="both"/>
-        <w:rPr>
-          <w:sz w:val="28"/>
-          <w:szCs w:val="28"/>
-        </w:rPr>
-      </w:pPr>
+        <w:t>.</w:t>
+      </w:r>
     </w:p>
     <w:sectPr>
       <w:pgSz w:w="11906" w:h="16838"/>
@@ -1865,6 +1656,7 @@
   <w:style w:type="character" w:default="1" w:styleId="a0">
     <w:name w:val="Default Paragraph Font"/>
     <w:uiPriority w:val="1"/>
+    <w:semiHidden/>
     <w:unhideWhenUsed/>
   </w:style>
   <w:style w:type="table" w:default="1" w:styleId="a1">
@@ -1914,6 +1706,29 @@
       <w:sz w:val="24"/>
       <w:szCs w:val="24"/>
       <w:lang w:eastAsia="ru-RU"/>
+    </w:rPr>
+  </w:style>
+  <w:style w:type="character" w:styleId="a5">
+    <w:name w:val="Hyperlink"/>
+    <w:basedOn w:val="a0"/>
+    <w:uiPriority w:val="99"/>
+    <w:unhideWhenUsed/>
+    <w:rsid w:val="00F32B19"/>
+    <w:rPr>
+      <w:color w:val="0563C1" w:themeColor="hyperlink"/>
+      <w:u w:val="single"/>
+    </w:rPr>
+  </w:style>
+  <w:style w:type="character" w:styleId="a6">
+    <w:name w:val="FollowedHyperlink"/>
+    <w:basedOn w:val="a0"/>
+    <w:uiPriority w:val="99"/>
+    <w:semiHidden/>
+    <w:unhideWhenUsed/>
+    <w:rsid w:val="00F32B19"/>
+    <w:rPr>
+      <w:color w:val="954F72" w:themeColor="followedHyperlink"/>
+      <w:u w:val="single"/>
     </w:rPr>
   </w:style>
 </w:styles>

</xml_diff>